<commit_message>
Adding new Invoice Template
</commit_message>
<xml_diff>
--- a/Other/Invoices/Invoice Template.docx
+++ b/Other/Invoices/Invoice Template.docx
@@ -98,50 +98,68 @@
           <w:szCs w:val="22"/>
         </w:rPr>
       </w:pPr>
-      <w:r>
-        <w:rPr>
+      <w:proofErr w:type="spellStart"/>
+      <w:r>
+        <w:rPr>
+          <w:rFonts w:ascii="Calibri" w:hAnsi="Calibri" w:eastAsia="Calibri" w:cs="Calibri"/>
           <w:b w:val="0"/>
           <w:bCs w:val="0"/>
-          <w:sz w:val="22"/>
-          <w:szCs w:val="22"/>
-        </w:rPr>
-        <w:t xml:space="preserve">Name: </w:t>
-      </w:r>
-      <w:r>
-        <w:rPr>
-          <w:b w:val="1"/>
-          <w:bCs w:val="1"/>
-          <w:sz w:val="22"/>
-          <w:szCs w:val="22"/>
-        </w:rPr>
-        <w:t>K-Tech Solutions LTD</w:t>
-      </w:r>
-      <w:r>
-        <w:tab/>
-      </w:r>
-      <w:r>
-        <w:tab/>
-      </w:r>
-      <w:r>
-        <w:tab/>
-      </w:r>
-      <w:r>
-        <w:tab/>
-      </w:r>
-      <w:r>
-        <w:tab/>
-      </w:r>
-      <w:r>
-        <w:tab/>
-      </w:r>
-      <w:r>
-        <w:rPr>
+          <w:i w:val="0"/>
+          <w:iCs w:val="0"/>
+          <w:caps w:val="0"/>
+          <w:smallCaps w:val="0"/>
+          <w:noProof w:val="0"/>
+          <w:color w:val="000000" w:themeColor="text1" w:themeTint="FF" w:themeShade="FF"/>
+          <w:sz w:val="22"/>
+          <w:szCs w:val="22"/>
+          <w:lang w:val="en-GB"/>
+        </w:rPr>
+        <w:t>Auderli</w:t>
+      </w:r>
+      <w:proofErr w:type="spellEnd"/>
+      <w:r>
+        <w:rPr>
+          <w:rFonts w:ascii="Calibri" w:hAnsi="Calibri" w:eastAsia="Calibri" w:cs="Calibri"/>
           <w:b w:val="0"/>
           <w:bCs w:val="0"/>
-          <w:sz w:val="22"/>
-          <w:szCs w:val="22"/>
-        </w:rPr>
-        <w:t xml:space="preserve">Invoice </w:t>
+          <w:i w:val="0"/>
+          <w:iCs w:val="0"/>
+          <w:caps w:val="0"/>
+          <w:smallCaps w:val="0"/>
+          <w:noProof w:val="0"/>
+          <w:color w:val="000000" w:themeColor="text1" w:themeTint="FF" w:themeShade="FF"/>
+          <w:sz w:val="22"/>
+          <w:szCs w:val="22"/>
+          <w:lang w:val="en-GB"/>
+        </w:rPr>
+        <w:t xml:space="preserve"> Limited</w:t>
+      </w:r>
+      <w:r>
+        <w:tab/>
+      </w:r>
+      <w:r>
+        <w:tab/>
+      </w:r>
+      <w:r>
+        <w:tab/>
+      </w:r>
+      <w:r>
+        <w:tab/>
+      </w:r>
+      <w:r>
+        <w:tab/>
+      </w:r>
+      <w:r>
+        <w:tab/>
+      </w:r>
+      <w:r>
+        <w:tab/>
+      </w:r>
+      <w:r>
+        <w:tab/>
+      </w:r>
+      <w:r>
+        <w:tab/>
       </w:r>
       <w:r>
         <w:rPr>
@@ -150,7 +168,7 @@
           <w:sz w:val="22"/>
           <w:szCs w:val="22"/>
         </w:rPr>
-        <w:t>No:</w:t>
+        <w:t>Invoice No:</w:t>
       </w:r>
       <w:r>
         <w:rPr>
@@ -174,41 +192,29 @@
       </w:pPr>
       <w:r>
         <w:rPr>
+          <w:rFonts w:ascii="Calibri" w:hAnsi="Calibri" w:eastAsia="Calibri" w:cs="Calibri"/>
           <w:b w:val="0"/>
           <w:bCs w:val="0"/>
-          <w:sz w:val="22"/>
-          <w:szCs w:val="22"/>
-        </w:rPr>
-        <w:t xml:space="preserve">Address: </w:t>
-      </w:r>
-      <w:r>
-        <w:rPr>
-          <w:b w:val="1"/>
-          <w:bCs w:val="1"/>
-          <w:sz w:val="22"/>
-          <w:szCs w:val="22"/>
-        </w:rPr>
-        <w:t xml:space="preserve">Hristo </w:t>
-      </w:r>
-      <w:proofErr w:type="spellStart"/>
-      <w:r>
-        <w:rPr>
-          <w:b w:val="1"/>
-          <w:bCs w:val="1"/>
-          <w:sz w:val="22"/>
-          <w:szCs w:val="22"/>
-        </w:rPr>
-        <w:t>Chernopeev</w:t>
-      </w:r>
-      <w:proofErr w:type="spellEnd"/>
-      <w:r>
-        <w:rPr>
-          <w:b w:val="1"/>
-          <w:bCs w:val="1"/>
-          <w:sz w:val="22"/>
-          <w:szCs w:val="22"/>
-        </w:rPr>
-        <w:t xml:space="preserve"> 37</w:t>
+          <w:i w:val="0"/>
+          <w:iCs w:val="0"/>
+          <w:caps w:val="0"/>
+          <w:smallCaps w:val="0"/>
+          <w:noProof w:val="0"/>
+          <w:color w:val="000000" w:themeColor="text1" w:themeTint="FF" w:themeShade="FF"/>
+          <w:sz w:val="22"/>
+          <w:szCs w:val="22"/>
+          <w:lang w:val="en-GB"/>
+        </w:rPr>
+        <w:t xml:space="preserve">Stanford Gate, </w:t>
+      </w:r>
+      <w:r>
+        <w:tab/>
+      </w:r>
+      <w:r>
+        <w:tab/>
+      </w:r>
+      <w:r>
+        <w:tab/>
       </w:r>
       <w:r>
         <w:tab/>
@@ -248,42 +254,93 @@
       </w:r>
     </w:p>
     <w:p>
-      <w:pPr>
-        <w:pStyle w:val="Normal"/>
-        <w:rPr>
+      <w:pPr/>
+      <w:r>
+        <w:rPr>
+          <w:rFonts w:ascii="Calibri" w:hAnsi="Calibri" w:eastAsia="Calibri" w:cs="Calibri"/>
           <w:b w:val="0"/>
           <w:bCs w:val="0"/>
-          <w:sz w:val="22"/>
-          <w:szCs w:val="22"/>
-        </w:rPr>
-      </w:pPr>
-      <w:r>
-        <w:rPr>
+          <w:i w:val="0"/>
+          <w:iCs w:val="0"/>
+          <w:caps w:val="0"/>
+          <w:smallCaps w:val="0"/>
+          <w:noProof w:val="0"/>
+          <w:color w:val="000000" w:themeColor="text1" w:themeTint="FF" w:themeShade="FF"/>
+          <w:sz w:val="22"/>
+          <w:szCs w:val="22"/>
+          <w:lang w:val="en-GB"/>
+        </w:rPr>
+        <w:t xml:space="preserve">South Road, </w:t>
+      </w:r>
+    </w:p>
+    <w:p>
+      <w:pPr/>
+      <w:r>
+        <w:rPr>
+          <w:rFonts w:ascii="Calibri" w:hAnsi="Calibri" w:eastAsia="Calibri" w:cs="Calibri"/>
           <w:b w:val="0"/>
           <w:bCs w:val="0"/>
-          <w:sz w:val="22"/>
-          <w:szCs w:val="22"/>
-        </w:rPr>
-        <w:t xml:space="preserve">City/State/Zip Code: </w:t>
-      </w:r>
-      <w:r>
-        <w:rPr>
-          <w:b w:val="1"/>
-          <w:bCs w:val="1"/>
-          <w:sz w:val="22"/>
-          <w:szCs w:val="22"/>
-        </w:rPr>
-        <w:t>Blagoevgrad / Blagoevgrad / 2700</w:t>
-      </w:r>
-    </w:p>
-    <w:p>
-      <w:pPr>
-        <w:pStyle w:val="Normal"/>
-        <w:rPr>
+          <w:i w:val="0"/>
+          <w:iCs w:val="0"/>
+          <w:caps w:val="0"/>
+          <w:smallCaps w:val="0"/>
+          <w:noProof w:val="0"/>
+          <w:color w:val="000000" w:themeColor="text1" w:themeTint="FF" w:themeShade="FF"/>
+          <w:sz w:val="22"/>
+          <w:szCs w:val="22"/>
+          <w:lang w:val="en-GB"/>
+        </w:rPr>
+        <w:t xml:space="preserve">Brighton, </w:t>
+      </w:r>
+    </w:p>
+    <w:p>
+      <w:pPr/>
+      <w:r>
+        <w:rPr>
+          <w:rFonts w:ascii="Calibri" w:hAnsi="Calibri" w:eastAsia="Calibri" w:cs="Calibri"/>
           <w:b w:val="0"/>
           <w:bCs w:val="0"/>
-          <w:sz w:val="22"/>
-          <w:szCs w:val="22"/>
+          <w:i w:val="0"/>
+          <w:iCs w:val="0"/>
+          <w:caps w:val="0"/>
+          <w:smallCaps w:val="0"/>
+          <w:noProof w:val="0"/>
+          <w:color w:val="000000" w:themeColor="text1" w:themeTint="FF" w:themeShade="FF"/>
+          <w:sz w:val="22"/>
+          <w:szCs w:val="22"/>
+          <w:lang w:val="en-GB"/>
+        </w:rPr>
+        <w:t>United Kingdom</w:t>
+      </w:r>
+    </w:p>
+    <w:p>
+      <w:pPr/>
+      <w:r>
+        <w:rPr>
+          <w:rFonts w:ascii="Calibri" w:hAnsi="Calibri" w:eastAsia="Calibri" w:cs="Calibri"/>
+          <w:b w:val="0"/>
+          <w:bCs w:val="0"/>
+          <w:i w:val="0"/>
+          <w:iCs w:val="0"/>
+          <w:caps w:val="0"/>
+          <w:smallCaps w:val="0"/>
+          <w:noProof w:val="0"/>
+          <w:color w:val="000000" w:themeColor="text1" w:themeTint="FF" w:themeShade="FF"/>
+          <w:sz w:val="22"/>
+          <w:szCs w:val="22"/>
+          <w:lang w:val="en-GB"/>
+        </w:rPr>
+        <w:t>BN1 6SB</w:t>
+      </w:r>
+    </w:p>
+    <w:p>
+      <w:pPr>
+        <w:pStyle w:val="Normal"/>
+        <w:rPr>
+          <w:b w:val="1"/>
+          <w:bCs w:val="1"/>
+          <w:sz w:val="40"/>
+          <w:szCs w:val="40"/>
         </w:rPr>
       </w:pPr>
     </w:p>
@@ -377,7 +434,70 @@
                 <w:sz w:val="22"/>
                 <w:szCs w:val="22"/>
               </w:rPr>
-              <w:t xml:space="preserve">5 days consultancy @ 300 per day. </w:t>
+              <w:t>3</w:t>
+            </w:r>
+            <w:r>
+              <w:rPr>
+                <w:b w:val="0"/>
+                <w:bCs w:val="0"/>
+                <w:sz w:val="22"/>
+                <w:szCs w:val="22"/>
+              </w:rPr>
+              <w:t xml:space="preserve"> days </w:t>
+            </w:r>
+            <w:r>
+              <w:rPr>
+                <w:b w:val="0"/>
+                <w:bCs w:val="0"/>
+                <w:sz w:val="22"/>
+                <w:szCs w:val="22"/>
+              </w:rPr>
+              <w:t xml:space="preserve">of </w:t>
+            </w:r>
+            <w:r>
+              <w:rPr>
+                <w:b w:val="0"/>
+                <w:bCs w:val="0"/>
+                <w:sz w:val="22"/>
+                <w:szCs w:val="22"/>
+              </w:rPr>
+              <w:t xml:space="preserve">consultancy </w:t>
+            </w:r>
+            <w:r>
+              <w:rPr>
+                <w:b w:val="0"/>
+                <w:bCs w:val="0"/>
+                <w:sz w:val="22"/>
+                <w:szCs w:val="22"/>
+              </w:rPr>
+              <w:t>at</w:t>
+            </w:r>
+            <w:r>
+              <w:rPr>
+                <w:b w:val="0"/>
+                <w:bCs w:val="0"/>
+                <w:sz w:val="22"/>
+                <w:szCs w:val="22"/>
+              </w:rPr>
+              <w:t xml:space="preserve"> </w:t>
+            </w:r>
+            <w:r>
+              <w:rPr>
+                <w:b w:val="0"/>
+                <w:bCs w:val="0"/>
+                <w:sz w:val="22"/>
+                <w:szCs w:val="22"/>
+              </w:rPr>
+              <w:t>£</w:t>
+            </w:r>
+            <w:r>
+              <w:rPr>
+                <w:b w:val="0"/>
+                <w:bCs w:val="0"/>
+                <w:sz w:val="22"/>
+                <w:szCs w:val="22"/>
+              </w:rPr>
+              <w:t xml:space="preserve">300 per day. </w:t>
             </w:r>
           </w:p>
           <w:p>
@@ -397,7 +517,25 @@
                 <w:sz w:val="22"/>
                 <w:szCs w:val="22"/>
               </w:rPr>
-              <w:t>From 24/09</w:t>
+              <w:t>From 2</w:t>
+            </w:r>
+            <w:r>
+              <w:rPr>
+                <w:b w:val="0"/>
+                <w:bCs w:val="0"/>
+                <w:sz w:val="22"/>
+                <w:szCs w:val="22"/>
+              </w:rPr>
+              <w:t>6</w:t>
+            </w:r>
+            <w:r>
+              <w:rPr>
+                <w:b w:val="0"/>
+                <w:bCs w:val="0"/>
+                <w:sz w:val="22"/>
+                <w:szCs w:val="22"/>
+              </w:rPr>
+              <w:t>/09</w:t>
             </w:r>
             <w:r>
               <w:rPr>
@@ -425,6 +563,15 @@
                 <w:szCs w:val="22"/>
               </w:rPr>
               <w:t>/2022</w:t>
+            </w:r>
+            <w:r>
+              <w:rPr>
+                <w:b w:val="0"/>
+                <w:bCs w:val="0"/>
+                <w:sz w:val="22"/>
+                <w:szCs w:val="22"/>
+              </w:rPr>
+              <w:t>.</w:t>
             </w:r>
           </w:p>
         </w:tc>
@@ -432,16 +579,15 @@
           <w:tcPr>
             <w:tcW w:w="4508" w:type="dxa"/>
             <w:tcMar/>
+            <w:vAlign w:val="top"/>
           </w:tcPr>
           <w:p>
             <w:pPr>
               <w:pStyle w:val="Normal"/>
-              <w:rPr>
-                <w:b w:val="0"/>
-                <w:bCs w:val="0"/>
-                <w:sz w:val="22"/>
-                <w:szCs w:val="22"/>
-              </w:rPr>
+              <w:bidi w:val="0"/>
+              <w:spacing w:before="0" w:beforeAutospacing="off" w:after="0" w:afterAutospacing="off" w:line="259" w:lineRule="auto"/>
+              <w:ind w:left="0" w:right="0"/>
+              <w:jc w:val="right"/>
             </w:pPr>
             <w:r>
               <w:rPr>
@@ -450,7 +596,16 @@
                 <w:sz w:val="22"/>
                 <w:szCs w:val="22"/>
               </w:rPr>
-              <w:t>300 x 5</w:t>
+              <w:t>£</w:t>
+            </w:r>
+            <w:r>
+              <w:rPr>
+                <w:b w:val="0"/>
+                <w:bCs w:val="0"/>
+                <w:sz w:val="22"/>
+                <w:szCs w:val="22"/>
+              </w:rPr>
+              <w:t>900</w:t>
             </w:r>
           </w:p>
         </w:tc>
@@ -459,6 +614,9 @@
         <w:tc>
           <w:tcPr>
             <w:tcW w:w="4508" w:type="dxa"/>
+            <w:tcBorders>
+              <w:bottom w:val="single" w:color="000000" w:themeColor="text1" w:sz="4"/>
+            </w:tcBorders>
             <w:tcMar/>
           </w:tcPr>
           <w:p>
@@ -495,6 +653,13 @@
         <w:tc>
           <w:tcPr>
             <w:tcW w:w="4508" w:type="dxa"/>
+            <w:tcBorders>
+              <w:top w:val="single" w:color="000000" w:themeColor="text1" w:sz="4"/>
+              <w:left w:val="single" w:color="000000" w:themeColor="text1" w:sz="4"/>
+              <w:bottom w:val="single" w:color="000000" w:themeColor="text1" w:sz="4"/>
+              <w:right w:val="single" w:color="000000" w:themeColor="text1" w:sz="4"/>
+            </w:tcBorders>
+            <w:shd w:val="clear" w:color="auto" w:fill="FFFFFF" w:themeFill="background1"/>
             <w:tcMar/>
           </w:tcPr>
           <w:p>
@@ -507,16 +672,39 @@
                 <w:szCs w:val="22"/>
               </w:rPr>
             </w:pPr>
+            <w:r>
+              <w:rPr>
+                <w:b w:val="0"/>
+                <w:bCs w:val="0"/>
+                <w:sz w:val="22"/>
+                <w:szCs w:val="22"/>
+              </w:rPr>
+              <w:t>Total</w:t>
+            </w:r>
+            <w:r>
+              <w:rPr>
+                <w:b w:val="0"/>
+                <w:bCs w:val="0"/>
+                <w:sz w:val="22"/>
+                <w:szCs w:val="22"/>
+              </w:rPr>
+              <w:t>:</w:t>
+            </w:r>
           </w:p>
         </w:tc>
         <w:tc>
           <w:tcPr>
             <w:tcW w:w="4508" w:type="dxa"/>
+            <w:tcBorders>
+              <w:left w:val="single" w:color="000000" w:themeColor="text1" w:sz="4"/>
+            </w:tcBorders>
             <w:tcMar/>
+            <w:vAlign w:val="top"/>
           </w:tcPr>
           <w:p>
             <w:pPr>
               <w:pStyle w:val="Normal"/>
+              <w:jc w:val="right"/>
               <w:rPr>
                 <w:b w:val="0"/>
                 <w:bCs w:val="0"/>
@@ -524,6 +712,24 @@
                 <w:szCs w:val="22"/>
               </w:rPr>
             </w:pPr>
+            <w:r>
+              <w:rPr>
+                <w:b w:val="0"/>
+                <w:bCs w:val="0"/>
+                <w:sz w:val="22"/>
+                <w:szCs w:val="22"/>
+              </w:rPr>
+              <w:t>£</w:t>
+            </w:r>
+            <w:r>
+              <w:rPr>
+                <w:b w:val="0"/>
+                <w:bCs w:val="0"/>
+                <w:sz w:val="22"/>
+                <w:szCs w:val="22"/>
+              </w:rPr>
+              <w:t>900</w:t>
+            </w:r>
           </w:p>
         </w:tc>
       </w:tr>

</xml_diff>